<commit_message>
analysis part report complete, with PPT by Joy
</commit_message>
<xml_diff>
--- a/0_ReportEditing/report_analysisPart.docx
+++ b/0_ReportEditing/report_analysisPart.docx
@@ -73,12 +73,79 @@
       </w:r>
       <w:proofErr w:type="spellEnd"/>
       <w:r>
-        <w:t xml:space="preserve"> whose measurement is the happiness rating of cities is independent variable. The function to analysis are LASSO which we tried firstly and Random Forest we used finally.</w:t>
-      </w:r>
-    </w:p>
-    <w:p>
-      <w:r>
-        <w:t>Lasso:</w:t>
+        <w:t xml:space="preserve"> whose measurement is the happiness rating of cities is independent variable. The function to </w:t>
+      </w:r>
+      <w:r>
+        <w:t>do feature selections is</w:t>
+      </w:r>
+      <w:r>
+        <w:t xml:space="preserve"> LASSO which we tried firstly and Random Forest we used finally.</w:t>
+      </w:r>
+    </w:p>
+    <w:p/>
+    <w:p>
+      <w:r>
+        <w:rPr>
+          <w:rFonts w:hint="eastAsia"/>
+        </w:rPr>
+        <w:t>T</w:t>
+      </w:r>
+      <w:r>
+        <w:t>he process of experiments:</w:t>
+      </w:r>
+    </w:p>
+    <w:p>
+      <w:r>
+        <w:t>Normalization: Before the training process, the feature matrix needs to be normalized by z-score normalization function as mentioned before.</w:t>
+      </w:r>
+    </w:p>
+    <w:p>
+      <w:r>
+        <w:t>Feature selection:</w:t>
+      </w:r>
+    </w:p>
+    <w:p>
+      <w:r>
+        <w:t>There are lots of model to select features, LASSO is the most common one. We first test LASSO and find LASSO is not good enough for our project. Finally, we change to the random forest regression model.</w:t>
+      </w:r>
+    </w:p>
+    <w:p>
+      <w:r>
+        <w:t>LASSO:</w:t>
+      </w:r>
+    </w:p>
+    <w:p>
+      <w:r>
+        <w:t>Equation.</w:t>
+      </w:r>
+    </w:p>
+    <w:p>
+      <w:r>
+        <w:t>Because the training dataset is small in our project, we use cross validation to decrease the error of experiment. The evaluation function is mean sum of square (</w:t>
+      </w:r>
+      <w:proofErr w:type="spellStart"/>
+      <w:r>
+        <w:t>MSE</w:t>
+      </w:r>
+      <w:proofErr w:type="spellEnd"/>
+      <w:r>
+        <w:t xml:space="preserve">) and we have </w:t>
+      </w:r>
+      <w:r>
+        <w:t xml:space="preserve">tried to pick up the best lambda (from 0.0001 to 0.1) whose result has minimum </w:t>
+      </w:r>
+      <w:proofErr w:type="spellStart"/>
+      <w:r>
+        <w:t>MSE</w:t>
+      </w:r>
+      <w:proofErr w:type="spellEnd"/>
+      <w:r>
+        <w:t>, to do the feature selection.</w:t>
+      </w:r>
+    </w:p>
+    <w:p>
+      <w:r>
+        <w:t>The result of using LASSO:</w:t>
       </w:r>
     </w:p>
     <w:p>
@@ -86,27 +153,19 @@
         <w:pStyle w:val="a4"/>
         <w:numPr>
           <w:ilvl w:val="0"/>
-          <w:numId w:val="1"/>
+          <w:numId w:val="2"/>
         </w:numPr>
       </w:pPr>
       <w:r>
-        <w:t xml:space="preserve">The process of experiment: </w:t>
-      </w:r>
-    </w:p>
-    <w:p>
-      <w:pPr>
-        <w:pStyle w:val="a4"/>
-      </w:pPr>
-      <w:r>
-        <w:t>Normalization:</w:t>
-      </w:r>
-    </w:p>
-    <w:p>
-      <w:pPr>
-        <w:pStyle w:val="a4"/>
-      </w:pPr>
-      <w:r>
-        <w:t>Lasso:</w:t>
+        <w:t xml:space="preserve">The result of this model is swinging. Every testing might have different best lambda and the difference of them are </w:t>
+      </w:r>
+      <w:proofErr w:type="gramStart"/>
+      <w:r>
+        <w:t>quit</w:t>
+      </w:r>
+      <w:proofErr w:type="gramEnd"/>
+      <w:r>
+        <w:t xml:space="preserve"> large.</w:t>
       </w:r>
     </w:p>
     <w:p>
@@ -114,33 +173,34 @@
         <w:pStyle w:val="a4"/>
         <w:numPr>
           <w:ilvl w:val="0"/>
-          <w:numId w:val="1"/>
+          <w:numId w:val="2"/>
         </w:numPr>
       </w:pPr>
       <w:r>
-        <w:t>The result of experiment:</w:t>
-      </w:r>
-    </w:p>
-    <w:p>
-      <w:pPr>
-        <w:pStyle w:val="a4"/>
-      </w:pPr>
-      <w:r>
-        <w:t xml:space="preserve">The </w:t>
-      </w:r>
-      <w:r>
-        <w:t>randomness</w:t>
-      </w:r>
-      <w:r>
-        <w:t xml:space="preserve"> of result</w:t>
-      </w:r>
-    </w:p>
-    <w:p>
-      <w:pPr>
-        <w:pStyle w:val="a4"/>
-      </w:pPr>
-      <w:r>
-        <w:t>No selection</w:t>
+        <w:t xml:space="preserve">In the most of time, the minimum </w:t>
+      </w:r>
+      <w:proofErr w:type="spellStart"/>
+      <w:r>
+        <w:t>MSE</w:t>
+      </w:r>
+      <w:proofErr w:type="spellEnd"/>
+      <w:r>
+        <w:t xml:space="preserve"> comes from the result with all features </w:t>
+      </w:r>
+    </w:p>
+    <w:p>
+      <w:r>
+        <w:t>Analysis of result:</w:t>
+      </w:r>
+    </w:p>
+    <w:p>
+      <w:r>
+        <w:t xml:space="preserve">Based on the result described above, we can confirm that this model is not suitable for the feature selection of our project because in the most of time all the features are selected. This is not the result we expect. </w:t>
+      </w:r>
+    </w:p>
+    <w:p>
+      <w:r>
+        <w:t>The reason might be relative to data set itself and the model we create.</w:t>
       </w:r>
     </w:p>
     <w:p>
@@ -148,472 +208,85 @@
         <w:pStyle w:val="a4"/>
         <w:numPr>
           <w:ilvl w:val="0"/>
-          <w:numId w:val="1"/>
+          <w:numId w:val="3"/>
         </w:numPr>
       </w:pPr>
       <w:r>
-        <w:t>The analysis of experiment result:</w:t>
+        <w:t xml:space="preserve">The difference of the data in some features might be small. Some features </w:t>
+      </w:r>
+      <w:r>
+        <w:t>have</w:t>
+      </w:r>
+      <w:r>
+        <w:t xml:space="preserve"> </w:t>
+      </w:r>
+      <w:r>
+        <w:lastRenderedPageBreak/>
+        <w:t xml:space="preserve">been measured according to different shires rather than cities. We deal with this problem by putting the same data to all the cities from same shire. Therefore, some rows of training data </w:t>
+      </w:r>
+      <w:r>
+        <w:t>have</w:t>
+      </w:r>
+      <w:r>
+        <w:t xml:space="preserve"> no much difference which might cause worse fitting.</w:t>
       </w:r>
     </w:p>
     <w:p>
       <w:pPr>
         <w:pStyle w:val="a4"/>
-      </w:pPr>
-      <w:r>
-        <w:t>Reason of failure:</w:t>
-      </w:r>
-    </w:p>
-    <w:p>
-      <w:pPr>
-        <w:pStyle w:val="a4"/>
-      </w:pPr>
-      <w:r>
-        <w:t>Limitation of Lasso:</w:t>
-      </w:r>
-    </w:p>
-    <w:p>
-      <w:r>
-        <w:t>Random Forest:</w:t>
-      </w:r>
-    </w:p>
-    <w:p>
-      <w:r>
-        <w:t>Why</w:t>
-      </w:r>
-      <w:r>
-        <w:t xml:space="preserve"> use this?</w:t>
-      </w:r>
-    </w:p>
-    <w:p>
-      <w:r>
-        <w:t>The process of selection:</w:t>
-      </w:r>
-    </w:p>
-    <w:p>
-      <w:r>
-        <w:t>The result of feature selection by random forest:</w:t>
-      </w:r>
-    </w:p>
-    <w:p/>
-    <w:p>
-      <w:pPr>
-        <w:rPr>
-          <w:b/>
-        </w:rPr>
-      </w:pPr>
-      <w:r>
-        <w:rPr>
-          <w:b/>
-        </w:rPr>
-        <w:t>The analysis of survey</w:t>
-      </w:r>
-    </w:p>
-    <w:p>
-      <w:r>
-        <w:t>Some differences why?</w:t>
-      </w:r>
-    </w:p>
-    <w:p/>
-    <w:p>
-      <w:pPr>
-        <w:rPr>
-          <w:rFonts w:hint="eastAsia"/>
-        </w:rPr>
-      </w:pPr>
-      <w:r>
-        <w:rPr>
-          <w:rFonts w:hint="eastAsia"/>
-        </w:rPr>
-        <w:t>在训练模型之前，首先对特征矩阵进行n</w:t>
-      </w:r>
-      <w:r>
-        <w:t xml:space="preserve">ormalization </w:t>
-      </w:r>
-      <w:r>
-        <w:rPr>
-          <w:rFonts w:hint="eastAsia"/>
-        </w:rPr>
-        <w:t>（此处插入 normalization部分）</w:t>
-      </w:r>
-    </w:p>
-    <w:p>
-      <w:r>
-        <w:t>Feature selection:</w:t>
-      </w:r>
-    </w:p>
-    <w:p>
-      <w:r>
-        <w:rPr>
-          <w:rFonts w:hint="eastAsia"/>
-        </w:rPr>
-        <w:t>整个问题可以抽象成特征选择过程，特征选择的一般方法为</w:t>
-      </w:r>
-      <w:r>
-        <w:t>L</w:t>
-      </w:r>
-      <w:r>
-        <w:rPr>
-          <w:rFonts w:hint="eastAsia"/>
-        </w:rPr>
-        <w:t>asso</w:t>
-      </w:r>
-      <w:r>
-        <w:t>:</w:t>
-      </w:r>
-      <w:r>
-        <w:rPr>
-          <w:rFonts w:hint="eastAsia"/>
-        </w:rPr>
-        <w:t>因此本实验首先使用了lasso来进行特征选择。</w:t>
-      </w:r>
-    </w:p>
-    <w:p>
-      <w:r>
-        <w:rPr>
-          <w:rFonts w:hint="eastAsia"/>
-        </w:rPr>
-        <w:t>实验过程：由于训练样本量少，为保证实验的准确性，使用交叉验证来生成不同的训练集和测试集来训练，并且选择 λ 区间为（0.</w:t>
-      </w:r>
-      <w:r>
-        <w:t>0001</w:t>
-      </w:r>
-      <w:r>
-        <w:rPr>
-          <w:rFonts w:hint="eastAsia"/>
-        </w:rPr>
-        <w:t>到0.</w:t>
-      </w:r>
-      <w:r>
-        <w:t>1</w:t>
-      </w:r>
-      <w:r>
-        <w:rPr>
-          <w:rFonts w:hint="eastAsia"/>
-        </w:rPr>
-        <w:t>）中</w:t>
+        <w:numPr>
+          <w:ilvl w:val="0"/>
+          <w:numId w:val="3"/>
+        </w:numPr>
+      </w:pPr>
+      <w:r>
+        <w:t xml:space="preserve">Another reason is that the </w:t>
+      </w:r>
+      <w:r>
+        <w:t>relationship between independent variance and dependent variance is not linear. When using LASSO, we use the linear regression which cannot work with non-linear problem.</w:t>
+      </w:r>
+    </w:p>
+    <w:p>
+      <w:r>
+        <w:t xml:space="preserve">The come out of LASSO is also not our expected. For example, it can only output the weight for each factor which are not showing the importance ranking </w:t>
+      </w:r>
+      <w:r>
+        <w:t xml:space="preserve">for all the factors. It is because the two of these factors might have </w:t>
       </w:r>
       <w:proofErr w:type="spellStart"/>
       <w:r>
-        <w:rPr>
-          <w:rFonts w:hint="eastAsia"/>
-        </w:rPr>
-        <w:t>M</w:t>
-      </w:r>
-      <w:r>
-        <w:t>SE</w:t>
+        <w:t>correlationship</w:t>
       </w:r>
       <w:proofErr w:type="spellEnd"/>
       <w:r>
-        <w:rPr>
-          <w:rFonts w:hint="eastAsia"/>
-        </w:rPr>
-        <w:t>最小的情况</w:t>
-      </w:r>
-      <w:proofErr w:type="gramStart"/>
-      <w:r>
-        <w:rPr>
-          <w:rFonts w:hint="eastAsia"/>
-        </w:rPr>
-        <w:t>来作</w:t>
-      </w:r>
-      <w:proofErr w:type="gramEnd"/>
-      <w:r>
-        <w:rPr>
-          <w:rFonts w:hint="eastAsia"/>
-        </w:rPr>
-        <w:t>为</w:t>
-      </w:r>
-      <w:r>
-        <w:rPr>
-          <w:rFonts w:hint="eastAsia"/>
-        </w:rPr>
-        <w:lastRenderedPageBreak/>
-        <w:t>最终的特征选择的结果。</w:t>
-      </w:r>
-    </w:p>
-    <w:p>
-      <w:pPr>
-        <w:rPr>
-          <w:rFonts w:hint="eastAsia"/>
-        </w:rPr>
-      </w:pPr>
-      <w:r>
-        <w:rPr>
-          <w:rFonts w:hint="eastAsia"/>
-        </w:rPr>
-        <w:t>实验结果：1.</w:t>
-      </w:r>
-      <w:r>
-        <w:t xml:space="preserve"> </w:t>
-      </w:r>
-      <w:r>
-        <w:rPr>
-          <w:rFonts w:hint="eastAsia"/>
-        </w:rPr>
-        <w:t>在进行反复实验之后，发现实验结果并不稳定，λ取值存在较大波动，（可能需要图）。2.</w:t>
-      </w:r>
-      <w:r>
-        <w:t xml:space="preserve"> </w:t>
-      </w:r>
-      <w:r>
-        <w:rPr>
-          <w:rFonts w:hint="eastAsia"/>
-        </w:rPr>
-        <w:t>多数情况下最小</w:t>
+        <w:t>.</w:t>
+      </w:r>
+    </w:p>
+    <w:p>
+      <w:r>
+        <w:t xml:space="preserve">This </w:t>
+      </w:r>
+      <w:r>
+        <w:t>supposition</w:t>
+      </w:r>
+      <w:r>
+        <w:t xml:space="preserve"> has been confirmed by measuring the </w:t>
       </w:r>
       <w:proofErr w:type="spellStart"/>
       <w:r>
-        <w:rPr>
-          <w:rFonts w:hint="eastAsia"/>
-        </w:rPr>
-        <w:t>M</w:t>
-      </w:r>
-      <w:r>
-        <w:t>SE</w:t>
+        <w:t>pearson</w:t>
       </w:r>
       <w:proofErr w:type="spellEnd"/>
       <w:r>
-        <w:rPr>
-          <w:rFonts w:hint="eastAsia"/>
-        </w:rPr>
-        <w:t>存在于没有</w:t>
-      </w:r>
-      <w:proofErr w:type="gramStart"/>
-      <w:r>
-        <w:rPr>
-          <w:rFonts w:hint="eastAsia"/>
-        </w:rPr>
-        <w:t>去特征</w:t>
-      </w:r>
-      <w:proofErr w:type="gramEnd"/>
-      <w:r>
-        <w:rPr>
-          <w:rFonts w:hint="eastAsia"/>
-        </w:rPr>
-        <w:t xml:space="preserve">的情况 </w:t>
-      </w:r>
-    </w:p>
-    <w:p>
-      <w:r>
-        <w:rPr>
-          <w:rFonts w:hint="eastAsia"/>
-        </w:rPr>
-        <w:t>分析：</w:t>
-      </w:r>
-    </w:p>
-    <w:p>
-      <w:r>
-        <w:rPr>
-          <w:rFonts w:hint="eastAsia"/>
-        </w:rPr>
-        <w:t>若以上</w:t>
-      </w:r>
-      <w:r>
-        <w:rPr>
-          <w:rFonts w:hint="eastAsia"/>
-        </w:rPr>
-        <w:t>两</w:t>
-      </w:r>
-      <w:r>
-        <w:rPr>
-          <w:rFonts w:hint="eastAsia"/>
-        </w:rPr>
-        <w:t>种情况发生，可以评判该模型是失败的。</w:t>
-      </w:r>
-      <w:r>
-        <w:rPr>
-          <w:rFonts w:hint="eastAsia"/>
-        </w:rPr>
-        <w:t>因为，在多数情况下并没有得到特征选择的结果</w:t>
-      </w:r>
-      <w:r>
-        <w:rPr>
-          <w:rFonts w:hint="eastAsia"/>
-        </w:rPr>
-        <w:t>，这有可能有两种原因造成。</w:t>
-      </w:r>
-    </w:p>
-    <w:p>
-      <w:r>
-        <w:rPr>
-          <w:rFonts w:hint="eastAsia"/>
-        </w:rPr>
-        <w:t>首先是训练数据集本身的问题，</w:t>
-      </w:r>
-    </w:p>
-    <w:p>
-      <w:pPr>
-        <w:rPr>
-          <w:rFonts w:hint="eastAsia"/>
-        </w:rPr>
-      </w:pPr>
-      <w:r>
-        <w:rPr>
-          <w:rFonts w:hint="eastAsia"/>
-        </w:rPr>
-        <w:t>由于某些数据集并不是对城市的数据统计，而是</w:t>
-      </w:r>
-      <w:proofErr w:type="gramStart"/>
-      <w:r>
-        <w:rPr>
-          <w:rFonts w:hint="eastAsia"/>
-        </w:rPr>
-        <w:t>对郡如组合</w:t>
-      </w:r>
-      <w:proofErr w:type="gramEnd"/>
-      <w:r>
-        <w:rPr>
-          <w:rFonts w:hint="eastAsia"/>
-        </w:rPr>
-        <w:t>of几个城市的综合评定，因此当format这些信息到城市时，这几个城市都使用了同样的信息</w:t>
-      </w:r>
-      <w:r>
-        <w:rPr>
-          <w:rFonts w:hint="eastAsia"/>
-        </w:rPr>
-        <w:t>。比如，</w:t>
-      </w:r>
-      <w:r>
-        <w:rPr>
-          <w:rFonts w:hint="eastAsia"/>
-        </w:rPr>
-        <w:t>这就会导致某些</w:t>
-      </w:r>
-      <w:r>
-        <w:rPr>
-          <w:rFonts w:hint="eastAsia"/>
-        </w:rPr>
-        <w:t>条目数据相同，差异不大导致拟合效果变差。</w:t>
-      </w:r>
-    </w:p>
-    <w:p>
-      <w:pPr>
-        <w:rPr>
-          <w:rFonts w:hint="eastAsia"/>
-        </w:rPr>
-      </w:pPr>
-      <w:r>
-        <w:rPr>
-          <w:rFonts w:hint="eastAsia"/>
-        </w:rPr>
-        <w:t>另一个重要的原因是</w:t>
-      </w:r>
-      <w:r>
-        <w:rPr>
-          <w:rFonts w:hint="eastAsia"/>
-        </w:rPr>
-        <w:t>某些自变量和因变量关系可能是非线性的，而我们使用了线性的模型去拟合它。</w:t>
-      </w:r>
-      <w:r>
-        <w:rPr>
-          <w:rFonts w:hint="eastAsia"/>
-        </w:rPr>
-        <w:t>比如，因此Lasso作为线性模型并不适合解决这个问题。</w:t>
-      </w:r>
-    </w:p>
-    <w:p>
-      <w:r>
-        <w:t>L</w:t>
-      </w:r>
-      <w:r>
-        <w:rPr>
-          <w:rFonts w:hint="eastAsia"/>
-        </w:rPr>
-        <w:t>ass</w:t>
-      </w:r>
-      <w:r>
-        <w:t>o</w:t>
-      </w:r>
-      <w:r>
-        <w:rPr>
-          <w:rFonts w:hint="eastAsia"/>
-        </w:rPr>
-        <w:t>产生的结果也不是我们所期望的。它</w:t>
-      </w:r>
-      <w:r>
-        <w:t>并未直接得到各factor重要性比较</w:t>
-      </w:r>
-      <w:r>
-        <w:rPr>
-          <w:rFonts w:hint="eastAsia"/>
-        </w:rPr>
-        <w:t>，最终使用lasso生成的每个因素的权重并不能反映其对happiest的影响，</w:t>
-      </w:r>
-      <w:r>
-        <w:rPr>
-          <w:rFonts w:hint="eastAsia"/>
-        </w:rPr>
-        <w:t>这是由于</w:t>
-      </w:r>
-      <w:r>
-        <w:rPr>
-          <w:rFonts w:hint="eastAsia"/>
-        </w:rPr>
-        <w:t>factor之间</w:t>
-      </w:r>
-      <w:r>
-        <w:rPr>
-          <w:rFonts w:hint="eastAsia"/>
-        </w:rPr>
-        <w:t>可能是</w:t>
-      </w:r>
-      <w:r>
-        <w:rPr>
-          <w:rFonts w:hint="eastAsia"/>
-        </w:rPr>
-        <w:t>非独立</w:t>
-      </w:r>
-      <w:r>
-        <w:rPr>
-          <w:rFonts w:hint="eastAsia"/>
-        </w:rPr>
-        <w:t>的</w:t>
-      </w:r>
-      <w:r>
-        <w:rPr>
-          <w:rFonts w:hint="eastAsia"/>
-        </w:rPr>
-        <w:t>。</w:t>
-      </w:r>
-    </w:p>
-    <w:p>
-      <w:pPr>
-        <w:rPr>
-          <w:rFonts w:hint="eastAsia"/>
-        </w:rPr>
-      </w:pPr>
-      <w:r>
-        <w:rPr>
-          <w:rFonts w:hint="eastAsia"/>
-        </w:rPr>
-        <w:t>为了验证这个猜想，我们使用了</w:t>
+        <w:t xml:space="preserve"> correlation coefficient between two factors. For example, some factors have strong positive </w:t>
       </w:r>
       <w:proofErr w:type="spellStart"/>
       <w:r>
-        <w:rPr>
-          <w:rFonts w:hint="eastAsia"/>
-        </w:rPr>
-        <w:t>pearson</w:t>
+        <w:t>correlationship</w:t>
       </w:r>
       <w:proofErr w:type="spellEnd"/>
       <w:r>
-        <w:rPr>
-          <w:rFonts w:hint="eastAsia"/>
-        </w:rPr>
-        <w:t>相关系数去测试。结果表明，某些因素之间存在很强的相关性。比如：</w:t>
-      </w:r>
-    </w:p>
-    <w:p>
-      <w:r>
-        <w:t xml:space="preserve">Correlation: </w:t>
-      </w:r>
-      <w:proofErr w:type="spellStart"/>
-      <w:r>
-        <w:t>pearson</w:t>
-      </w:r>
-      <w:proofErr w:type="spellEnd"/>
-      <w:r>
-        <w:t>, find some have strong positive correlation.</w:t>
+        <w:t xml:space="preserve"> with population.</w:t>
       </w:r>
     </w:p>
     <w:tbl>
@@ -858,16 +531,121 @@
             </w:r>
             <w:proofErr w:type="spellEnd"/>
             <w:r>
-              <w:t xml:space="preserve"> correlation coefficient is 0.662404, </w:t>
+              <w:t xml:space="preserve"> correlation coefficient is 0.662404, p-value is 0.000000 </w:t>
+            </w:r>
+          </w:p>
+          <w:p>
+            <w:r>
+              <w:t xml:space="preserve">the population and population </w:t>
+            </w:r>
+            <w:proofErr w:type="spellStart"/>
+            <w:r>
+              <w:t>pearsonr</w:t>
+            </w:r>
+            <w:proofErr w:type="spellEnd"/>
+            <w:r>
+              <w:t xml:space="preserve"> correlation coefficient is 1.000000, p-value is 0.000000 </w:t>
+            </w:r>
+          </w:p>
+          <w:p>
+            <w:r>
+              <w:t xml:space="preserve">the population and </w:t>
+            </w:r>
+            <w:proofErr w:type="spellStart"/>
+            <w:r>
+              <w:t>pubs_number</w:t>
+            </w:r>
+            <w:proofErr w:type="spellEnd"/>
+            <w:r>
+              <w:t xml:space="preserve"> </w:t>
+            </w:r>
+            <w:proofErr w:type="spellStart"/>
+            <w:r>
+              <w:t>pearsonr</w:t>
+            </w:r>
+            <w:proofErr w:type="spellEnd"/>
+            <w:r>
+              <w:t xml:space="preserve"> correlation coefficient is 0.546639, p-value is 0.000000 </w:t>
+            </w:r>
+          </w:p>
+          <w:p>
+            <w:r>
+              <w:t xml:space="preserve">the population and </w:t>
+            </w:r>
+            <w:proofErr w:type="spellStart"/>
+            <w:r>
+              <w:t>road_traffic_2015</w:t>
+            </w:r>
+            <w:proofErr w:type="spellEnd"/>
+            <w:r>
+              <w:t xml:space="preserve"> </w:t>
+            </w:r>
+            <w:proofErr w:type="spellStart"/>
+            <w:r>
+              <w:t>pearsonr</w:t>
+            </w:r>
+            <w:proofErr w:type="spellEnd"/>
+            <w:r>
+              <w:t xml:space="preserve"> correlation coefficient is 0.510170, p-value is 0.000001 </w:t>
+            </w:r>
+          </w:p>
+          <w:p>
+            <w:r>
+              <w:t xml:space="preserve">the population and </w:t>
+            </w:r>
+            <w:proofErr w:type="spellStart"/>
+            <w:r>
+              <w:t>road_traffic_2016</w:t>
+            </w:r>
+            <w:proofErr w:type="spellEnd"/>
+            <w:r>
+              <w:t xml:space="preserve"> </w:t>
+            </w:r>
+            <w:proofErr w:type="spellStart"/>
+            <w:r>
+              <w:t>pearsonr</w:t>
+            </w:r>
+            <w:proofErr w:type="spellEnd"/>
+            <w:r>
+              <w:t xml:space="preserve"> correlation coefficient is 0.498474, p-value is 0.000001 </w:t>
+            </w:r>
+          </w:p>
+          <w:p>
+            <w:r>
+              <w:t xml:space="preserve">the population and </w:t>
+            </w:r>
+            <w:proofErr w:type="spellStart"/>
+            <w:r>
+              <w:t>school_number</w:t>
+            </w:r>
+            <w:proofErr w:type="spellEnd"/>
+            <w:r>
+              <w:t xml:space="preserve"> </w:t>
+            </w:r>
+            <w:proofErr w:type="spellStart"/>
+            <w:r>
+              <w:t>pearsonr</w:t>
+            </w:r>
+            <w:proofErr w:type="spellEnd"/>
+            <w:r>
+              <w:t xml:space="preserve"> correlation coefficient is 0.810281, p-</w:t>
             </w:r>
             <w:r>
               <w:lastRenderedPageBreak/>
-              <w:t xml:space="preserve">p-value is 0.000000 </w:t>
-            </w:r>
-          </w:p>
-          <w:p>
-            <w:r>
-              <w:t xml:space="preserve">the population and population </w:t>
+              <w:t xml:space="preserve">value is 0.000000 </w:t>
+            </w:r>
+          </w:p>
+          <w:p>
+            <w:r>
+              <w:t xml:space="preserve">the population and </w:t>
+            </w:r>
+            <w:proofErr w:type="spellStart"/>
+            <w:r>
+              <w:t>stations_number</w:t>
+            </w:r>
+            <w:proofErr w:type="spellEnd"/>
+            <w:r>
+              <w:t xml:space="preserve"> </w:t>
             </w:r>
             <w:proofErr w:type="spellStart"/>
             <w:r>
@@ -875,7 +653,7 @@
             </w:r>
             <w:proofErr w:type="spellEnd"/>
             <w:r>
-              <w:t xml:space="preserve"> correlation coefficient is 1.000000, p-value is 0.000000 </w:t>
+              <w:t xml:space="preserve"> correlation coefficient is 0.686357, p-value is 0.000000 </w:t>
             </w:r>
           </w:p>
           <w:p>
@@ -884,7 +662,7 @@
             </w:r>
             <w:proofErr w:type="spellStart"/>
             <w:r>
-              <w:t>pubs_number</w:t>
+              <w:t>total_jobs</w:t>
             </w:r>
             <w:proofErr w:type="spellEnd"/>
             <w:r>
@@ -896,7 +674,7 @@
             </w:r>
             <w:proofErr w:type="spellEnd"/>
             <w:r>
-              <w:t xml:space="preserve"> correlation coefficient is 0.546639, p-value is 0.000000 </w:t>
+              <w:t xml:space="preserve"> correlation coefficient is 0.985825, p-value is 0.000000 </w:t>
             </w:r>
           </w:p>
           <w:p>
@@ -905,7 +683,7 @@
             </w:r>
             <w:proofErr w:type="spellStart"/>
             <w:r>
-              <w:t>road_traffic_2015</w:t>
+              <w:t>traffic_noise</w:t>
             </w:r>
             <w:proofErr w:type="spellEnd"/>
             <w:r>
@@ -917,7 +695,20 @@
             </w:r>
             <w:proofErr w:type="spellEnd"/>
             <w:r>
-              <w:t xml:space="preserve"> correlation coefficient is 0.510170, p-value is 0.000001 </w:t>
+              <w:t xml:space="preserve"> correlation coefficient is 0.778560, p-value is 0.000000 </w:t>
+            </w:r>
+          </w:p>
+          <w:p>
+            <w:r>
+              <w:t xml:space="preserve">the population and unemployment </w:t>
+            </w:r>
+            <w:proofErr w:type="spellStart"/>
+            <w:r>
+              <w:t>pearsonr</w:t>
+            </w:r>
+            <w:proofErr w:type="spellEnd"/>
+            <w:r>
+              <w:t xml:space="preserve"> correlation coefficient is 0.375785, p-value is 0.000427 </w:t>
             </w:r>
           </w:p>
           <w:p>
@@ -926,7 +717,7 @@
             </w:r>
             <w:proofErr w:type="spellStart"/>
             <w:r>
-              <w:t>road_traffic_2016</w:t>
+              <w:t>hospitals_number_per_person</w:t>
             </w:r>
             <w:proofErr w:type="spellEnd"/>
             <w:r>
@@ -938,7 +729,7 @@
             </w:r>
             <w:proofErr w:type="spellEnd"/>
             <w:r>
-              <w:t xml:space="preserve"> correlation coefficient is 0.498474, p-value is 0.000001 </w:t>
+              <w:t xml:space="preserve"> correlation coefficient is -0.198825, p-value is 0.069816 </w:t>
             </w:r>
           </w:p>
           <w:p>
@@ -947,7 +738,7 @@
             </w:r>
             <w:proofErr w:type="spellStart"/>
             <w:r>
-              <w:t>school_number</w:t>
+              <w:t>pubs_number_per_person</w:t>
             </w:r>
             <w:proofErr w:type="spellEnd"/>
             <w:r>
@@ -959,7 +750,7 @@
             </w:r>
             <w:proofErr w:type="spellEnd"/>
             <w:r>
-              <w:t xml:space="preserve"> correlation coefficient is 0.810281, p-value is 0.000000 </w:t>
+              <w:t xml:space="preserve"> correlation coefficient is -0.203885, p-value is 0.062853 </w:t>
             </w:r>
           </w:p>
           <w:p>
@@ -968,7 +759,7 @@
             </w:r>
             <w:proofErr w:type="spellStart"/>
             <w:r>
-              <w:t>stations_number</w:t>
+              <w:t>stations_number_per_person</w:t>
             </w:r>
             <w:proofErr w:type="spellEnd"/>
             <w:r>
@@ -980,7 +771,7 @@
             </w:r>
             <w:proofErr w:type="spellEnd"/>
             <w:r>
-              <w:t xml:space="preserve"> correlation coefficient is 0.686357, p-value is 0.000000 </w:t>
+              <w:t xml:space="preserve"> correlation coefficient is -0.170241, p-value is 0.121568 </w:t>
             </w:r>
           </w:p>
           <w:p>
@@ -989,7 +780,7 @@
             </w:r>
             <w:proofErr w:type="spellStart"/>
             <w:r>
-              <w:t>total_jobs</w:t>
+              <w:t>school_number_per_person</w:t>
             </w:r>
             <w:proofErr w:type="spellEnd"/>
             <w:r>
@@ -1001,7 +792,7 @@
             </w:r>
             <w:proofErr w:type="spellEnd"/>
             <w:r>
-              <w:t xml:space="preserve"> correlation coefficient is 0.985825, p-value is 0.000000 </w:t>
+              <w:t xml:space="preserve"> correlation coefficient is -0.374345, p-value is 0.000452 </w:t>
             </w:r>
           </w:p>
           <w:p>
@@ -1010,7 +801,7 @@
             </w:r>
             <w:proofErr w:type="spellStart"/>
             <w:r>
-              <w:t>traffic_noise</w:t>
+              <w:t>total_jobs_per_person</w:t>
             </w:r>
             <w:proofErr w:type="spellEnd"/>
             <w:r>
@@ -1022,12 +813,20 @@
             </w:r>
             <w:proofErr w:type="spellEnd"/>
             <w:r>
-              <w:t xml:space="preserve"> correlation coefficient is 0.778560, p-value is 0.000000 </w:t>
-            </w:r>
-          </w:p>
-          <w:p>
-            <w:r>
-              <w:t xml:space="preserve">the population and unemployment </w:t>
+              <w:t xml:space="preserve"> correlation coefficient is -0.218554, p-value is 0.045795 </w:t>
+            </w:r>
+          </w:p>
+          <w:p>
+            <w:r>
+              <w:t xml:space="preserve">the population and </w:t>
+            </w:r>
+            <w:proofErr w:type="spellStart"/>
+            <w:r>
+              <w:t>number_of_universities_per_person</w:t>
+            </w:r>
+            <w:proofErr w:type="spellEnd"/>
+            <w:r>
+              <w:t xml:space="preserve"> </w:t>
             </w:r>
             <w:proofErr w:type="spellStart"/>
             <w:r>
@@ -1035,279 +834,89 @@
             </w:r>
             <w:proofErr w:type="spellEnd"/>
             <w:r>
-              <w:t xml:space="preserve"> correlation coefficient is 0.375785, p-value is 0.000427 </w:t>
-            </w:r>
-          </w:p>
-          <w:p>
-            <w:r>
-              <w:t xml:space="preserve">the population and </w:t>
-            </w:r>
-            <w:proofErr w:type="spellStart"/>
-            <w:r>
-              <w:t>hospitals_number_per_person</w:t>
-            </w:r>
-            <w:proofErr w:type="spellEnd"/>
-            <w:r>
-              <w:t xml:space="preserve"> </w:t>
-            </w:r>
-            <w:proofErr w:type="spellStart"/>
-            <w:r>
-              <w:t>pearsonr</w:t>
-            </w:r>
-            <w:proofErr w:type="spellEnd"/>
-            <w:r>
-              <w:t xml:space="preserve"> correlation coefficient is -0.198825, p-value is 0.069816 </w:t>
-            </w:r>
-          </w:p>
-          <w:p>
-            <w:r>
-              <w:t xml:space="preserve">the population and </w:t>
-            </w:r>
-            <w:proofErr w:type="spellStart"/>
-            <w:r>
-              <w:t>pubs_number_per_person</w:t>
-            </w:r>
-            <w:proofErr w:type="spellEnd"/>
-            <w:r>
-              <w:t xml:space="preserve"> </w:t>
-            </w:r>
-            <w:proofErr w:type="spellStart"/>
-            <w:r>
-              <w:t>pearsonr</w:t>
-            </w:r>
-            <w:proofErr w:type="spellEnd"/>
-            <w:r>
-              <w:t xml:space="preserve"> correlation coefficient is -0.203885, p-value is 0.062853 </w:t>
-            </w:r>
-          </w:p>
-          <w:p>
-            <w:r>
-              <w:t xml:space="preserve">the population and </w:t>
-            </w:r>
-            <w:proofErr w:type="spellStart"/>
-            <w:r>
-              <w:t>stations_number_per_person</w:t>
-            </w:r>
-            <w:proofErr w:type="spellEnd"/>
-            <w:r>
-              <w:t xml:space="preserve"> </w:t>
-            </w:r>
-            <w:proofErr w:type="spellStart"/>
-            <w:r>
-              <w:t>pearsonr</w:t>
-            </w:r>
-            <w:proofErr w:type="spellEnd"/>
-            <w:r>
-              <w:t xml:space="preserve"> correlation coefficient is -0.170241, p-value is 0.121568 </w:t>
-            </w:r>
-          </w:p>
-          <w:p>
-            <w:r>
-              <w:t xml:space="preserve">the population and </w:t>
-            </w:r>
-            <w:proofErr w:type="spellStart"/>
-            <w:r>
-              <w:t>school_number_per_person</w:t>
-            </w:r>
-            <w:proofErr w:type="spellEnd"/>
-            <w:r>
-              <w:t xml:space="preserve"> </w:t>
-            </w:r>
-            <w:proofErr w:type="spellStart"/>
-            <w:r>
-              <w:t>pearsonr</w:t>
-            </w:r>
-            <w:proofErr w:type="spellEnd"/>
-            <w:r>
-              <w:t xml:space="preserve"> correlation coefficient is -0.374345, p-value is 0.000452 </w:t>
-            </w:r>
-          </w:p>
-          <w:p>
-            <w:r>
-              <w:t xml:space="preserve">the population and </w:t>
-            </w:r>
-            <w:proofErr w:type="spellStart"/>
-            <w:r>
-              <w:t>total_jobs_per_person</w:t>
-            </w:r>
-            <w:proofErr w:type="spellEnd"/>
-            <w:r>
-              <w:t xml:space="preserve"> </w:t>
-            </w:r>
-            <w:proofErr w:type="spellStart"/>
-            <w:r>
-              <w:t>pearsonr</w:t>
-            </w:r>
-            <w:proofErr w:type="spellEnd"/>
-            <w:r>
-              <w:t xml:space="preserve"> correlation coefficient is -0.218554, p-value is 0.045795 </w:t>
-            </w:r>
-          </w:p>
-          <w:p>
-            <w:r>
-              <w:t xml:space="preserve">the population and </w:t>
-            </w:r>
-            <w:proofErr w:type="spellStart"/>
-            <w:r>
-              <w:t>number_of_universities_per_person</w:t>
-            </w:r>
-            <w:proofErr w:type="spellEnd"/>
-            <w:r>
-              <w:t xml:space="preserve"> </w:t>
-            </w:r>
-            <w:proofErr w:type="spellStart"/>
-            <w:r>
-              <w:t>pearsonr</w:t>
-            </w:r>
-            <w:proofErr w:type="spellEnd"/>
-            <w:r>
-              <w:t xml:space="preserve"> correlation coefficient is 0.108700, p-value is 0.324996</w:t>
+              <w:t xml:space="preserve"> correlation coefficient is </w:t>
+            </w:r>
+            <w:bookmarkStart w:id="0" w:name="_GoBack"/>
+            <w:r>
+              <w:t>0.108700</w:t>
+            </w:r>
+            <w:bookmarkEnd w:id="0"/>
+            <w:r>
+              <w:t>, p-value is 0.324996</w:t>
             </w:r>
           </w:p>
         </w:tc>
       </w:tr>
     </w:tbl>
     <w:p>
-      <w:pPr>
-        <w:rPr>
-          <w:rFonts w:hint="eastAsia"/>
-        </w:rPr>
-      </w:pPr>
-      <w:r>
-        <w:rPr>
-          <w:rFonts w:hint="eastAsia"/>
-        </w:rPr>
+      <w:r>
         <w:lastRenderedPageBreak/>
-        <w:t xml:space="preserve">结论：因此 </w:t>
-      </w:r>
-      <w:r>
-        <w:t xml:space="preserve">LASSO </w:t>
-      </w:r>
-      <w:r>
-        <w:rPr>
-          <w:rFonts w:hint="eastAsia"/>
-        </w:rPr>
-        <w:t>并不适合作为特征选择的方案。</w:t>
-      </w:r>
-    </w:p>
-    <w:p>
-      <w:r>
-        <w:t>R</w:t>
-      </w:r>
-      <w:r>
-        <w:rPr>
-          <w:rFonts w:hint="eastAsia"/>
-        </w:rPr>
-        <w:t>andom</w:t>
-      </w:r>
-      <w:r>
-        <w:t xml:space="preserve"> </w:t>
-      </w:r>
-      <w:r>
-        <w:rPr>
-          <w:rFonts w:hint="eastAsia"/>
-        </w:rPr>
-        <w:t>forest：</w:t>
-      </w:r>
-    </w:p>
-    <w:p>
-      <w:r>
-        <w:rPr>
-          <w:rFonts w:hint="eastAsia"/>
-        </w:rPr>
-        <w:t>随机森林</w:t>
-      </w:r>
-      <w:r>
-        <w:rPr>
-          <w:rFonts w:hint="eastAsia"/>
-        </w:rPr>
-        <w:t>是决策树的升级版，它</w:t>
-      </w:r>
-      <w:r>
-        <w:rPr>
-          <w:rFonts w:hint="eastAsia"/>
-        </w:rPr>
-        <w:t>可以处理非线性数据，并且它在进行特征选择的时候</w:t>
-      </w:r>
-      <w:r>
-        <w:rPr>
-          <w:rFonts w:hint="eastAsia"/>
-        </w:rPr>
-        <w:t>它</w:t>
-      </w:r>
-      <w:r>
-        <w:rPr>
-          <w:rFonts w:hint="eastAsia"/>
-        </w:rPr>
-        <w:t>会对</w:t>
-      </w:r>
-      <w:proofErr w:type="gramStart"/>
-      <w:r>
-        <w:rPr>
-          <w:rFonts w:hint="eastAsia"/>
-        </w:rPr>
-        <w:t>各特征</w:t>
-      </w:r>
-      <w:proofErr w:type="gramEnd"/>
-      <w:r>
-        <w:rPr>
-          <w:rFonts w:hint="eastAsia"/>
-        </w:rPr>
-        <w:t>的</w:t>
-      </w:r>
-      <w:r>
-        <w:rPr>
-          <w:rFonts w:hint="eastAsia"/>
-        </w:rPr>
-        <w:t>单独</w:t>
-      </w:r>
-      <w:r>
-        <w:rPr>
-          <w:rFonts w:hint="eastAsia"/>
-        </w:rPr>
-        <w:t>重要性</w:t>
-      </w:r>
-      <w:r>
-        <w:rPr>
-          <w:rFonts w:hint="eastAsia"/>
-        </w:rPr>
-        <w:t>评分</w:t>
-      </w:r>
-      <w:r>
-        <w:rPr>
-          <w:rFonts w:hint="eastAsia"/>
-        </w:rPr>
-        <w:t>，因此相比于l</w:t>
-      </w:r>
-      <w:r>
-        <w:t>asso</w:t>
-      </w:r>
-      <w:r>
-        <w:rPr>
-          <w:rFonts w:hint="eastAsia"/>
-        </w:rPr>
-        <w:t>， 它更加适合本次实验。</w:t>
-      </w:r>
-    </w:p>
-    <w:p>
-      <w:pPr>
-        <w:rPr>
-          <w:rFonts w:hint="eastAsia"/>
-        </w:rPr>
-      </w:pPr>
-      <w:r>
-        <w:rPr>
-          <w:rFonts w:hint="eastAsia"/>
-        </w:rPr>
-        <w:t>选择过程：</w:t>
-      </w:r>
-    </w:p>
-    <w:p>
-      <w:r>
-        <w:rPr>
-          <w:rFonts w:hint="eastAsia"/>
-        </w:rPr>
-        <w:t>结果：</w:t>
+        <w:t>In summary, LASSO could not be the good methods to do the feature selection in our project and we should care about the relationship between two factors.</w:t>
+      </w:r>
+    </w:p>
+    <w:p/>
+    <w:p>
+      <w:r>
+        <w:t>Random Forest:</w:t>
+      </w:r>
+    </w:p>
+    <w:p>
+      <w:r>
+        <w:t xml:space="preserve">There are three reasons why random forest is more suitable for our feature selection. </w:t>
+      </w:r>
+    </w:p>
+    <w:p>
+      <w:pPr>
+        <w:pStyle w:val="a4"/>
+        <w:numPr>
+          <w:ilvl w:val="0"/>
+          <w:numId w:val="4"/>
+        </w:numPr>
+      </w:pPr>
+      <w:r>
+        <w:t>The first reason is that it is not limited at dealing with linear problem, it is also suitable for non-linear problem.</w:t>
+      </w:r>
+    </w:p>
+    <w:p>
+      <w:pPr>
+        <w:pStyle w:val="a4"/>
+        <w:numPr>
+          <w:ilvl w:val="0"/>
+          <w:numId w:val="4"/>
+        </w:numPr>
+      </w:pPr>
+      <w:r>
+        <w:t>The result of random forest is a set of scores for factors, these scores represent how important of this factor among all factors to reach the most accuracy.</w:t>
+      </w:r>
+    </w:p>
+    <w:p>
+      <w:pPr>
+        <w:pStyle w:val="a4"/>
+        <w:numPr>
+          <w:ilvl w:val="0"/>
+          <w:numId w:val="4"/>
+        </w:numPr>
+      </w:pPr>
+      <w:r>
+        <w:t xml:space="preserve">It ignores the </w:t>
+      </w:r>
+      <w:proofErr w:type="spellStart"/>
+      <w:r>
+        <w:t>correlationship</w:t>
+      </w:r>
+      <w:proofErr w:type="spellEnd"/>
+      <w:r>
+        <w:t xml:space="preserve"> between two factors when calculate the importance score.</w:t>
+      </w:r>
+    </w:p>
+    <w:p>
+      <w:r>
+        <w:t>Brief introduction of the calculate process</w:t>
+      </w:r>
+    </w:p>
+    <w:p>
+      <w:r>
+        <w:t>Therefore, random forest is most suitable and has been chose to be the model in our project.</w:t>
       </w:r>
     </w:p>
     <w:tbl>
@@ -2027,18 +1636,6 @@
     </w:tbl>
     <w:p/>
     <w:p/>
-    <w:p>
-      <w:pPr>
-        <w:rPr>
-          <w:rFonts w:hint="eastAsia"/>
-        </w:rPr>
-      </w:pPr>
-      <w:r>
-        <w:t>Compare with survey: find some difference. Why?</w:t>
-      </w:r>
-      <w:bookmarkStart w:id="0" w:name="_GoBack"/>
-      <w:bookmarkEnd w:id="0"/>
-    </w:p>
     <w:sectPr>
       <w:pgSz w:w="11906" w:h="16838"/>
       <w:pgMar w:top="1440" w:right="1800" w:bottom="1440" w:left="1800" w:header="851" w:footer="992" w:gutter="0"/>
@@ -2052,6 +1649,273 @@
 <file path=word/numbering.xml><?xml version="1.0" encoding="utf-8"?>
 <w:numbering xmlns:wpc="http://schemas.microsoft.com/office/word/2010/wordprocessingCanvas" xmlns:cx="http://schemas.microsoft.com/office/drawing/2014/chartex" xmlns:cx1="http://schemas.microsoft.com/office/drawing/2015/9/8/chartex" xmlns:cx2="http://schemas.microsoft.com/office/drawing/2015/10/21/chartex" xmlns:cx3="http://schemas.microsoft.com/office/drawing/2016/5/9/chartex" xmlns:cx4="http://schemas.microsoft.com/office/drawing/2016/5/10/chartex" xmlns:cx5="http://schemas.microsoft.com/office/drawing/2016/5/11/chartex" xmlns:cx6="http://schemas.microsoft.com/office/drawing/2016/5/12/chartex" xmlns:cx7="http://schemas.microsoft.com/office/drawing/2016/5/13/chartex" xmlns:cx8="http://schemas.microsoft.com/office/drawing/2016/5/14/chartex" xmlns:mc="http://schemas.openxmlformats.org/markup-compatibility/2006" xmlns:aink="http://schemas.microsoft.com/office/drawing/2016/ink" xmlns:am3d="http://schemas.microsoft.com/office/drawing/2017/model3d" xmlns:o="urn:schemas-microsoft-com:office:office" xmlns:r="http://schemas.openxmlformats.org/officeDocument/2006/relationships" xmlns:m="http://schemas.openxmlformats.org/officeDocument/2006/math" xmlns:v="urn:schemas-microsoft-com:vml" xmlns:wp14="http://schemas.microsoft.com/office/word/2010/wordprocessingDrawing" xmlns:wp="http://schemas.openxmlformats.org/drawingml/2006/wordprocessingDrawing" xmlns:w10="urn:schemas-microsoft-com:office:word" xmlns:w="http://schemas.openxmlformats.org/wordprocessingml/2006/main" xmlns:w14="http://schemas.microsoft.com/office/word/2010/wordml" xmlns:w15="http://schemas.microsoft.com/office/word/2012/wordml" xmlns:w16cid="http://schemas.microsoft.com/office/word/2016/wordml/cid" xmlns:w16se="http://schemas.microsoft.com/office/word/2015/wordml/symex" xmlns:wpg="http://schemas.microsoft.com/office/word/2010/wordprocessingGroup" xmlns:wpi="http://schemas.microsoft.com/office/word/2010/wordprocessingInk" xmlns:wne="http://schemas.microsoft.com/office/word/2006/wordml" xmlns:wps="http://schemas.microsoft.com/office/word/2010/wordprocessingShape" mc:Ignorable="w14 w15 w16se w16cid wp14">
   <w:abstractNum w:abstractNumId="0" w15:restartNumberingAfterBreak="0">
+    <w:nsid w:val="0FD76E6C"/>
+    <w:multiLevelType w:val="hybridMultilevel"/>
+    <w:tmpl w:val="3DBA6BB4"/>
+    <w:lvl w:ilvl="0" w:tplc="0809000F">
+      <w:start w:val="1"/>
+      <w:numFmt w:val="decimal"/>
+      <w:lvlText w:val="%1."/>
+      <w:lvlJc w:val="left"/>
+      <w:pPr>
+        <w:ind w:left="720" w:hanging="360"/>
+      </w:pPr>
+      <w:rPr>
+        <w:rFonts w:hint="default"/>
+      </w:rPr>
+    </w:lvl>
+    <w:lvl w:ilvl="1" w:tplc="08090019" w:tentative="1">
+      <w:start w:val="1"/>
+      <w:numFmt w:val="lowerLetter"/>
+      <w:lvlText w:val="%2."/>
+      <w:lvlJc w:val="left"/>
+      <w:pPr>
+        <w:ind w:left="1440" w:hanging="360"/>
+      </w:pPr>
+    </w:lvl>
+    <w:lvl w:ilvl="2" w:tplc="0809001B" w:tentative="1">
+      <w:start w:val="1"/>
+      <w:numFmt w:val="lowerRoman"/>
+      <w:lvlText w:val="%3."/>
+      <w:lvlJc w:val="right"/>
+      <w:pPr>
+        <w:ind w:left="2160" w:hanging="180"/>
+      </w:pPr>
+    </w:lvl>
+    <w:lvl w:ilvl="3" w:tplc="0809000F" w:tentative="1">
+      <w:start w:val="1"/>
+      <w:numFmt w:val="decimal"/>
+      <w:lvlText w:val="%4."/>
+      <w:lvlJc w:val="left"/>
+      <w:pPr>
+        <w:ind w:left="2880" w:hanging="360"/>
+      </w:pPr>
+    </w:lvl>
+    <w:lvl w:ilvl="4" w:tplc="08090019" w:tentative="1">
+      <w:start w:val="1"/>
+      <w:numFmt w:val="lowerLetter"/>
+      <w:lvlText w:val="%5."/>
+      <w:lvlJc w:val="left"/>
+      <w:pPr>
+        <w:ind w:left="3600" w:hanging="360"/>
+      </w:pPr>
+    </w:lvl>
+    <w:lvl w:ilvl="5" w:tplc="0809001B" w:tentative="1">
+      <w:start w:val="1"/>
+      <w:numFmt w:val="lowerRoman"/>
+      <w:lvlText w:val="%6."/>
+      <w:lvlJc w:val="right"/>
+      <w:pPr>
+        <w:ind w:left="4320" w:hanging="180"/>
+      </w:pPr>
+    </w:lvl>
+    <w:lvl w:ilvl="6" w:tplc="0809000F" w:tentative="1">
+      <w:start w:val="1"/>
+      <w:numFmt w:val="decimal"/>
+      <w:lvlText w:val="%7."/>
+      <w:lvlJc w:val="left"/>
+      <w:pPr>
+        <w:ind w:left="5040" w:hanging="360"/>
+      </w:pPr>
+    </w:lvl>
+    <w:lvl w:ilvl="7" w:tplc="08090019" w:tentative="1">
+      <w:start w:val="1"/>
+      <w:numFmt w:val="lowerLetter"/>
+      <w:lvlText w:val="%8."/>
+      <w:lvlJc w:val="left"/>
+      <w:pPr>
+        <w:ind w:left="5760" w:hanging="360"/>
+      </w:pPr>
+    </w:lvl>
+    <w:lvl w:ilvl="8" w:tplc="0809001B" w:tentative="1">
+      <w:start w:val="1"/>
+      <w:numFmt w:val="lowerRoman"/>
+      <w:lvlText w:val="%9."/>
+      <w:lvlJc w:val="right"/>
+      <w:pPr>
+        <w:ind w:left="6480" w:hanging="180"/>
+      </w:pPr>
+    </w:lvl>
+  </w:abstractNum>
+  <w:abstractNum w:abstractNumId="1" w15:restartNumberingAfterBreak="0">
+    <w:nsid w:val="28131C76"/>
+    <w:multiLevelType w:val="hybridMultilevel"/>
+    <w:tmpl w:val="B4AE2A9A"/>
+    <w:lvl w:ilvl="0" w:tplc="0809000F">
+      <w:start w:val="1"/>
+      <w:numFmt w:val="decimal"/>
+      <w:lvlText w:val="%1."/>
+      <w:lvlJc w:val="left"/>
+      <w:pPr>
+        <w:ind w:left="720" w:hanging="360"/>
+      </w:pPr>
+      <w:rPr>
+        <w:rFonts w:hint="default"/>
+      </w:rPr>
+    </w:lvl>
+    <w:lvl w:ilvl="1" w:tplc="08090019" w:tentative="1">
+      <w:start w:val="1"/>
+      <w:numFmt w:val="lowerLetter"/>
+      <w:lvlText w:val="%2."/>
+      <w:lvlJc w:val="left"/>
+      <w:pPr>
+        <w:ind w:left="1440" w:hanging="360"/>
+      </w:pPr>
+    </w:lvl>
+    <w:lvl w:ilvl="2" w:tplc="0809001B" w:tentative="1">
+      <w:start w:val="1"/>
+      <w:numFmt w:val="lowerRoman"/>
+      <w:lvlText w:val="%3."/>
+      <w:lvlJc w:val="right"/>
+      <w:pPr>
+        <w:ind w:left="2160" w:hanging="180"/>
+      </w:pPr>
+    </w:lvl>
+    <w:lvl w:ilvl="3" w:tplc="0809000F" w:tentative="1">
+      <w:start w:val="1"/>
+      <w:numFmt w:val="decimal"/>
+      <w:lvlText w:val="%4."/>
+      <w:lvlJc w:val="left"/>
+      <w:pPr>
+        <w:ind w:left="2880" w:hanging="360"/>
+      </w:pPr>
+    </w:lvl>
+    <w:lvl w:ilvl="4" w:tplc="08090019" w:tentative="1">
+      <w:start w:val="1"/>
+      <w:numFmt w:val="lowerLetter"/>
+      <w:lvlText w:val="%5."/>
+      <w:lvlJc w:val="left"/>
+      <w:pPr>
+        <w:ind w:left="3600" w:hanging="360"/>
+      </w:pPr>
+    </w:lvl>
+    <w:lvl w:ilvl="5" w:tplc="0809001B" w:tentative="1">
+      <w:start w:val="1"/>
+      <w:numFmt w:val="lowerRoman"/>
+      <w:lvlText w:val="%6."/>
+      <w:lvlJc w:val="right"/>
+      <w:pPr>
+        <w:ind w:left="4320" w:hanging="180"/>
+      </w:pPr>
+    </w:lvl>
+    <w:lvl w:ilvl="6" w:tplc="0809000F" w:tentative="1">
+      <w:start w:val="1"/>
+      <w:numFmt w:val="decimal"/>
+      <w:lvlText w:val="%7."/>
+      <w:lvlJc w:val="left"/>
+      <w:pPr>
+        <w:ind w:left="5040" w:hanging="360"/>
+      </w:pPr>
+    </w:lvl>
+    <w:lvl w:ilvl="7" w:tplc="08090019" w:tentative="1">
+      <w:start w:val="1"/>
+      <w:numFmt w:val="lowerLetter"/>
+      <w:lvlText w:val="%8."/>
+      <w:lvlJc w:val="left"/>
+      <w:pPr>
+        <w:ind w:left="5760" w:hanging="360"/>
+      </w:pPr>
+    </w:lvl>
+    <w:lvl w:ilvl="8" w:tplc="0809001B" w:tentative="1">
+      <w:start w:val="1"/>
+      <w:numFmt w:val="lowerRoman"/>
+      <w:lvlText w:val="%9."/>
+      <w:lvlJc w:val="right"/>
+      <w:pPr>
+        <w:ind w:left="6480" w:hanging="180"/>
+      </w:pPr>
+    </w:lvl>
+  </w:abstractNum>
+  <w:abstractNum w:abstractNumId="2" w15:restartNumberingAfterBreak="0">
+    <w:nsid w:val="4EA25320"/>
+    <w:multiLevelType w:val="hybridMultilevel"/>
+    <w:tmpl w:val="EBE42164"/>
+    <w:lvl w:ilvl="0" w:tplc="0809000F">
+      <w:start w:val="1"/>
+      <w:numFmt w:val="decimal"/>
+      <w:lvlText w:val="%1."/>
+      <w:lvlJc w:val="left"/>
+      <w:pPr>
+        <w:ind w:left="720" w:hanging="360"/>
+      </w:pPr>
+      <w:rPr>
+        <w:rFonts w:hint="default"/>
+      </w:rPr>
+    </w:lvl>
+    <w:lvl w:ilvl="1" w:tplc="08090019" w:tentative="1">
+      <w:start w:val="1"/>
+      <w:numFmt w:val="lowerLetter"/>
+      <w:lvlText w:val="%2."/>
+      <w:lvlJc w:val="left"/>
+      <w:pPr>
+        <w:ind w:left="1440" w:hanging="360"/>
+      </w:pPr>
+    </w:lvl>
+    <w:lvl w:ilvl="2" w:tplc="0809001B" w:tentative="1">
+      <w:start w:val="1"/>
+      <w:numFmt w:val="lowerRoman"/>
+      <w:lvlText w:val="%3."/>
+      <w:lvlJc w:val="right"/>
+      <w:pPr>
+        <w:ind w:left="2160" w:hanging="180"/>
+      </w:pPr>
+    </w:lvl>
+    <w:lvl w:ilvl="3" w:tplc="0809000F" w:tentative="1">
+      <w:start w:val="1"/>
+      <w:numFmt w:val="decimal"/>
+      <w:lvlText w:val="%4."/>
+      <w:lvlJc w:val="left"/>
+      <w:pPr>
+        <w:ind w:left="2880" w:hanging="360"/>
+      </w:pPr>
+    </w:lvl>
+    <w:lvl w:ilvl="4" w:tplc="08090019" w:tentative="1">
+      <w:start w:val="1"/>
+      <w:numFmt w:val="lowerLetter"/>
+      <w:lvlText w:val="%5."/>
+      <w:lvlJc w:val="left"/>
+      <w:pPr>
+        <w:ind w:left="3600" w:hanging="360"/>
+      </w:pPr>
+    </w:lvl>
+    <w:lvl w:ilvl="5" w:tplc="0809001B" w:tentative="1">
+      <w:start w:val="1"/>
+      <w:numFmt w:val="lowerRoman"/>
+      <w:lvlText w:val="%6."/>
+      <w:lvlJc w:val="right"/>
+      <w:pPr>
+        <w:ind w:left="4320" w:hanging="180"/>
+      </w:pPr>
+    </w:lvl>
+    <w:lvl w:ilvl="6" w:tplc="0809000F" w:tentative="1">
+      <w:start w:val="1"/>
+      <w:numFmt w:val="decimal"/>
+      <w:lvlText w:val="%7."/>
+      <w:lvlJc w:val="left"/>
+      <w:pPr>
+        <w:ind w:left="5040" w:hanging="360"/>
+      </w:pPr>
+    </w:lvl>
+    <w:lvl w:ilvl="7" w:tplc="08090019" w:tentative="1">
+      <w:start w:val="1"/>
+      <w:numFmt w:val="lowerLetter"/>
+      <w:lvlText w:val="%8."/>
+      <w:lvlJc w:val="left"/>
+      <w:pPr>
+        <w:ind w:left="5760" w:hanging="360"/>
+      </w:pPr>
+    </w:lvl>
+    <w:lvl w:ilvl="8" w:tplc="0809001B" w:tentative="1">
+      <w:start w:val="1"/>
+      <w:numFmt w:val="lowerRoman"/>
+      <w:lvlText w:val="%9."/>
+      <w:lvlJc w:val="right"/>
+      <w:pPr>
+        <w:ind w:left="6480" w:hanging="180"/>
+      </w:pPr>
+    </w:lvl>
+  </w:abstractNum>
+  <w:abstractNum w:abstractNumId="3" w15:restartNumberingAfterBreak="0">
     <w:nsid w:val="76961A03"/>
     <w:multiLevelType w:val="hybridMultilevel"/>
     <w:tmpl w:val="4C4EA324"/>
@@ -2138,7 +2002,16 @@
     </w:lvl>
   </w:abstractNum>
   <w:num w:numId="1">
+    <w:abstractNumId w:val="3"/>
+  </w:num>
+  <w:num w:numId="2">
+    <w:abstractNumId w:val="2"/>
+  </w:num>
+  <w:num w:numId="3">
     <w:abstractNumId w:val="0"/>
+  </w:num>
+  <w:num w:numId="4">
+    <w:abstractNumId w:val="1"/>
   </w:num>
 </w:numbering>
 </file>

</xml_diff>